<commit_message>
copy latest version of 2023 report to 2024 report folder
</commit_message>
<xml_diff>
--- a/report/2024_biochemop_TechReport/tech-report-cover.docx
+++ b/report/2024_biochemop_TechReport/tech-report-cover.docx
@@ -99,7 +99,7 @@
                 <w:sz w:val="36"/>
                 <w:szCs w:val="36"/>
               </w:rPr>
-              <w:t xml:space="preserve">Optical, Chemical, and Biological Oceanographic Conditions in the Labrador Sea </w:t>
+              <w:t xml:space="preserve">Optical, Chemical, and Biological Oceanographic Conditions in the Labrador Sea from summer 2019 </w:t>
             </w:r>
             <w:r>
               <w:rPr>
@@ -109,7 +109,17 @@
                 <w:sz w:val="36"/>
                 <w:szCs w:val="36"/>
               </w:rPr>
-              <w:t>in 2024</w:t>
+              <w:t>to</w:t>
+            </w:r>
+            <w:r>
+              <w:rPr>
+                <w:rFonts w:ascii="Microsoft Sans Serif" w:hAnsi="Microsoft Sans Serif" w:cs="Microsoft Sans Serif"/>
+                <w:b/>
+                <w:noProof/>
+                <w:sz w:val="36"/>
+                <w:szCs w:val="36"/>
+              </w:rPr>
+              <w:t xml:space="preserve"> 2023</w:t>
             </w:r>
             <w:r>
               <w:rPr>
@@ -442,7 +452,17 @@
                 <w:szCs w:val="28"/>
                 <w:lang w:val="fr-CA"/>
               </w:rPr>
-              <w:t>2025</w:t>
+              <w:t>202</w:t>
+            </w:r>
+            <w:r>
+              <w:rPr>
+                <w:rFonts w:ascii="Microsoft Sans Serif" w:hAnsi="Microsoft Sans Serif" w:cs="Microsoft Sans Serif"/>
+                <w:noProof/>
+                <w:sz w:val="28"/>
+                <w:szCs w:val="28"/>
+                <w:lang w:val="fr-CA"/>
+              </w:rPr>
+              <w:t>5</w:t>
             </w:r>
             <w:r>
               <w:rPr>
@@ -770,11 +790,11 @@
         </mc:Choice>
         <mc:Fallback>
           <w:pict>
-            <v:shapetype id="_x0000_t202" coordsize="21600,21600" o:spt="202" path="m,l,21600r21600,l21600,xe">
+            <v:shapetype w14:anchorId="655974CF" id="_x0000_t202" coordsize="21600,21600" o:spt="202" path="m,l,21600r21600,l21600,xe">
               <v:stroke joinstyle="miter"/>
               <v:path gradientshapeok="t" o:connecttype="rect"/>
             </v:shapetype>
-            <v:shape id="Text Box 5" o:spid="_x0000_s1026" type="#_x0000_t202" style="position:absolute;left:0;text-align:left;margin-left:389.8pt;margin-top:-2.2pt;width:87.95pt;height:32.55pt;z-index:251658240;visibility:visible;mso-wrap-style:none;mso-width-percent:0;mso-height-percent:0;mso-wrap-distance-left:9pt;mso-wrap-distance-top:0;mso-wrap-distance-right:9pt;mso-wrap-distance-bottom:0;mso-position-horizontal:absolute;mso-position-horizontal-relative:text;mso-position-vertical:absolute;mso-position-vertical-relative:text;mso-width-percent:0;mso-height-percent:0;mso-width-relative:page;mso-height-relative:page;v-text-anchor:top" o:gfxdata="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" o:allowincell="f" stroked="f">
+            <v:shape id="Text Box 5" o:spid="_x0000_s1026" type="#_x0000_t202" style="position:absolute;left:0;text-align:left;margin-left:389.8pt;margin-top:-2.2pt;width:87.95pt;height:32.55pt;z-index:251658240;visibility:visible;mso-wrap-style:none;mso-width-percent:0;mso-height-percent:0;mso-wrap-distance-left:9pt;mso-wrap-distance-top:0;mso-wrap-distance-right:9pt;mso-wrap-distance-bottom:0;mso-position-horizontal:absolute;mso-position-horizontal-relative:text;mso-position-vertical:absolute;mso-position-vertical-relative:text;mso-width-percent:0;mso-height-percent:0;mso-width-relative:page;mso-height-relative:page;v-text-anchor:top" o:gfxdata="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" o:allowincell="f" stroked="f">
               <v:path arrowok="t"/>
               <v:textbox>
                 <w:txbxContent>
@@ -784,7 +804,7 @@
                         <w:noProof/>
                       </w:rPr>
                       <w:drawing>
-                        <wp:inline distT="0" distB="0" distL="0" distR="0">
+                        <wp:inline distT="0" distB="0" distL="0" distR="0" wp14:anchorId="43D54346" wp14:editId="6782B622">
                           <wp:extent cx="933450" cy="223520"/>
                           <wp:effectExtent l="0" t="0" r="0" b="0"/>
                           <wp:docPr id="3" name="Picture 1"/>
@@ -971,7 +991,7 @@
         </mc:Choice>
         <mc:Fallback>
           <w:pict>
-            <v:shape id="Text Box 4" o:spid="_x0000_s1027" type="#_x0000_t202" style="position:absolute;left:0;text-align:left;margin-left:-9pt;margin-top:-2.2pt;width:238.1pt;height:46.3pt;z-index:251657216;visibility:visible;mso-wrap-style:square;mso-width-percent:0;mso-height-percent:0;mso-wrap-distance-left:9pt;mso-wrap-distance-top:0;mso-wrap-distance-right:9pt;mso-wrap-distance-bottom:0;mso-position-horizontal:absolute;mso-position-horizontal-relative:text;mso-position-vertical:absolute;mso-position-vertical-relative:text;mso-width-percent:0;mso-height-percent:0;mso-width-relative:page;mso-height-relative:page;v-text-anchor:top" o:gfxdata="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" stroked="f">
+            <v:shape w14:anchorId="289C156D" id="Text Box 4" o:spid="_x0000_s1027" type="#_x0000_t202" style="position:absolute;left:0;text-align:left;margin-left:-9pt;margin-top:-2.2pt;width:238.1pt;height:46.3pt;z-index:251657216;visibility:visible;mso-wrap-style:square;mso-width-percent:0;mso-height-percent:0;mso-wrap-distance-left:9pt;mso-wrap-distance-top:0;mso-wrap-distance-right:9pt;mso-wrap-distance-bottom:0;mso-position-horizontal:absolute;mso-position-horizontal-relative:text;mso-position-vertical:absolute;mso-position-vertical-relative:text;mso-width-percent:0;mso-height-percent:0;mso-width-relative:page;mso-height-relative:page;v-text-anchor:top" o:gfxdata="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" stroked="f">
               <v:path arrowok="t"/>
               <v:textbox>
                 <w:txbxContent>
@@ -981,7 +1001,7 @@
                         <w:noProof/>
                       </w:rPr>
                       <w:drawing>
-                        <wp:inline distT="0" distB="0" distL="0" distR="0">
+                        <wp:inline distT="0" distB="0" distL="0" distR="0" wp14:anchorId="1C923129" wp14:editId="2F74C092">
                           <wp:extent cx="2647315" cy="358140"/>
                           <wp:effectExtent l="0" t="0" r="0" b="0"/>
                           <wp:docPr id="2" name="Picture 2"/>
@@ -1191,7 +1211,7 @@
       </w:pPr>
     </w:lvl>
   </w:abstractNum>
-  <w:num w:numId="1" w16cid:durableId="396629217">
+  <w:num w:numId="1" w16cid:durableId="400641705">
     <w:abstractNumId w:val="0"/>
   </w:num>
 </w:numbering>

</xml_diff>